<commit_message>
Completed the outline and Data Items section of project plannign
</commit_message>
<xml_diff>
--- a/RobotWriter2025/ProjectPlanningTemplate25-26.docx
+++ b/RobotWriter2025/ProjectPlanningTemplate25-26.docx
@@ -15,10 +15,18 @@
     </w:p>
     <w:p>
       <w:pPr>
-        <w:pStyle w:val="Heading1"/>
+        <w:jc w:val="right"/>
       </w:pPr>
       <w:r>
-        <w:t>Title</w:t>
+        <w:t>Oliver Stewart</w:t>
+      </w:r>
+    </w:p>
+    <w:p>
+      <w:pPr>
+        <w:jc w:val="right"/>
+      </w:pPr>
+      <w:r>
+        <w:t>2018010</w:t>
       </w:r>
     </w:p>
     <w:p>
@@ -26,17 +34,501 @@
         <w:pStyle w:val="Heading1"/>
       </w:pPr>
       <w:r>
-        <w:t>Outline of the Problem to be Solved</w:t>
+        <w:t>Title</w:t>
       </w:r>
     </w:p>
     <w:p>
       <w:pPr>
         <w:rPr>
-          <w:szCs w:val="22"/>
+          <w:sz w:val="36"/>
+          <w:szCs w:val="36"/>
         </w:rPr>
       </w:pPr>
       <w:r>
-        <w:t>(Maximum 1 page)</w:t>
+        <w:rPr>
+          <w:sz w:val="36"/>
+          <w:szCs w:val="36"/>
+        </w:rPr>
+        <w:t>Robot Writer Project</w:t>
+      </w:r>
+    </w:p>
+    <w:p>
+      <w:pPr>
+        <w:pStyle w:val="Heading1"/>
+      </w:pPr>
+      <w:r>
+        <w:t>Outline of the Problem to be Solved</w:t>
+      </w:r>
+    </w:p>
+    <w:p>
+      <w:pPr>
+        <w:rPr>
+          <w:szCs w:val="22"/>
+        </w:rPr>
+      </w:pPr>
+      <w:r>
+        <w:rPr>
+          <w:szCs w:val="22"/>
+        </w:rPr>
+        <w:t xml:space="preserve">The </w:t>
+      </w:r>
+      <w:r>
+        <w:rPr>
+          <w:szCs w:val="22"/>
+        </w:rPr>
+        <w:t>goal</w:t>
+      </w:r>
+      <w:r>
+        <w:rPr>
+          <w:szCs w:val="22"/>
+        </w:rPr>
+        <w:t xml:space="preserve"> of this project is to write software that will read text from an input file and direct a robotic arm to draw </w:t>
+      </w:r>
+      <w:r>
+        <w:rPr>
+          <w:szCs w:val="22"/>
+        </w:rPr>
+        <w:t xml:space="preserve">the </w:t>
+      </w:r>
+      <w:r>
+        <w:rPr>
+          <w:szCs w:val="22"/>
+        </w:rPr>
+        <w:t xml:space="preserve">text in a single-stroke font. This program </w:t>
+      </w:r>
+      <w:r>
+        <w:rPr>
+          <w:szCs w:val="22"/>
+        </w:rPr>
+        <w:t>must</w:t>
+      </w:r>
+      <w:r>
+        <w:rPr>
+          <w:szCs w:val="22"/>
+        </w:rPr>
+        <w:t xml:space="preserve"> load the entire </w:t>
+      </w:r>
+      <w:r>
+        <w:rPr>
+          <w:szCs w:val="22"/>
+        </w:rPr>
+        <w:t>text</w:t>
+      </w:r>
+      <w:r>
+        <w:rPr>
+          <w:szCs w:val="22"/>
+        </w:rPr>
+        <w:t xml:space="preserve"> from SingleStrokeFont.txt, store the character definitions in an appropriate data structure, and</w:t>
+      </w:r>
+      <w:r>
+        <w:rPr>
+          <w:szCs w:val="22"/>
+        </w:rPr>
+        <w:t xml:space="preserve"> then</w:t>
+      </w:r>
+      <w:r>
+        <w:rPr>
+          <w:szCs w:val="22"/>
+        </w:rPr>
+        <w:t xml:space="preserve"> transform each character's stroke information into</w:t>
+      </w:r>
+      <w:r>
+        <w:rPr>
+          <w:szCs w:val="22"/>
+        </w:rPr>
+        <w:t xml:space="preserve"> the</w:t>
+      </w:r>
+      <w:r>
+        <w:rPr>
+          <w:szCs w:val="22"/>
+        </w:rPr>
+        <w:t xml:space="preserve"> G-Code commands. These G-Codes must then be sent via a RS232 serial link to an Arduino, which </w:t>
+      </w:r>
+      <w:r>
+        <w:rPr>
+          <w:szCs w:val="22"/>
+        </w:rPr>
+        <w:t>controls</w:t>
+      </w:r>
+      <w:r>
+        <w:rPr>
+          <w:szCs w:val="22"/>
+        </w:rPr>
+        <w:t xml:space="preserve"> the robot. This means </w:t>
+      </w:r>
+      <w:r>
+        <w:rPr>
+          <w:szCs w:val="22"/>
+        </w:rPr>
+        <w:t xml:space="preserve">that </w:t>
+      </w:r>
+      <w:r>
+        <w:rPr>
+          <w:szCs w:val="22"/>
+        </w:rPr>
+        <w:t xml:space="preserve">the program </w:t>
+      </w:r>
+      <w:r>
+        <w:rPr>
+          <w:szCs w:val="22"/>
+        </w:rPr>
+        <w:t>steps are to firstly to</w:t>
+      </w:r>
+      <w:r>
+        <w:rPr>
+          <w:szCs w:val="22"/>
+        </w:rPr>
+        <w:t xml:space="preserve"> process the input text</w:t>
+      </w:r>
+      <w:r>
+        <w:rPr>
+          <w:szCs w:val="22"/>
+        </w:rPr>
+        <w:t xml:space="preserve"> and </w:t>
+      </w:r>
+      <w:r>
+        <w:rPr>
+          <w:szCs w:val="22"/>
+        </w:rPr>
+        <w:t>extract a character,</w:t>
+      </w:r>
+      <w:r>
+        <w:rPr>
+          <w:szCs w:val="22"/>
+        </w:rPr>
+        <w:t xml:space="preserve"> then</w:t>
+      </w:r>
+      <w:r>
+        <w:rPr>
+          <w:szCs w:val="22"/>
+        </w:rPr>
+        <w:t xml:space="preserve"> look up the character in the</w:t>
+      </w:r>
+      <w:r>
+        <w:rPr>
+          <w:szCs w:val="22"/>
+        </w:rPr>
+        <w:t xml:space="preserve"> G-Code</w:t>
+      </w:r>
+      <w:r>
+        <w:rPr>
+          <w:szCs w:val="22"/>
+        </w:rPr>
+        <w:t xml:space="preserve"> font data</w:t>
+      </w:r>
+      <w:r>
+        <w:rPr>
+          <w:szCs w:val="22"/>
+        </w:rPr>
+        <w:t>. After that the program must</w:t>
+      </w:r>
+      <w:r>
+        <w:rPr>
+          <w:szCs w:val="22"/>
+        </w:rPr>
+        <w:t xml:space="preserve"> apply scaling based on the height the user has selected and </w:t>
+      </w:r>
+      <w:r>
+        <w:rPr>
+          <w:szCs w:val="22"/>
+        </w:rPr>
+        <w:t>choose the correct line and X position to start from depending on previous characters and whether the word will exceed the width limit</w:t>
+      </w:r>
+      <w:r>
+        <w:rPr>
+          <w:szCs w:val="22"/>
+        </w:rPr>
+        <w:t>.</w:t>
+      </w:r>
+    </w:p>
+    <w:p>
+      <w:pPr>
+        <w:rPr>
+          <w:szCs w:val="22"/>
+        </w:rPr>
+      </w:pPr>
+      <w:r>
+        <w:rPr>
+          <w:szCs w:val="22"/>
+        </w:rPr>
+        <w:t>A</w:t>
+      </w:r>
+      <w:r>
+        <w:rPr>
+          <w:szCs w:val="22"/>
+        </w:rPr>
+        <w:t>s mentioned</w:t>
+      </w:r>
+      <w:r>
+        <w:rPr>
+          <w:szCs w:val="22"/>
+        </w:rPr>
+        <w:t xml:space="preserve"> above</w:t>
+      </w:r>
+      <w:r>
+        <w:rPr>
+          <w:szCs w:val="22"/>
+        </w:rPr>
+        <w:t>, one</w:t>
+      </w:r>
+      <w:r>
+        <w:rPr>
+          <w:szCs w:val="22"/>
+        </w:rPr>
+        <w:t xml:space="preserve"> significant challenge for this project is ensuring that full words fit within </w:t>
+      </w:r>
+      <w:r>
+        <w:rPr>
+          <w:szCs w:val="22"/>
+        </w:rPr>
+        <w:t>one line</w:t>
+      </w:r>
+      <w:r>
+        <w:rPr>
+          <w:szCs w:val="22"/>
+        </w:rPr>
+        <w:t>. Since</w:t>
+      </w:r>
+      <w:r>
+        <w:rPr>
+          <w:szCs w:val="22"/>
+        </w:rPr>
+        <w:t xml:space="preserve"> all</w:t>
+      </w:r>
+      <w:r>
+        <w:rPr>
+          <w:szCs w:val="22"/>
+        </w:rPr>
+        <w:t xml:space="preserve"> characters are of different widths, the program must calculate the </w:t>
+      </w:r>
+      <w:r>
+        <w:rPr>
+          <w:szCs w:val="22"/>
+        </w:rPr>
+        <w:t xml:space="preserve">overall </w:t>
+      </w:r>
+      <w:r>
+        <w:rPr>
+          <w:szCs w:val="22"/>
+        </w:rPr>
+        <w:t xml:space="preserve">horizontal length of </w:t>
+      </w:r>
+      <w:r>
+        <w:rPr>
+          <w:szCs w:val="22"/>
+        </w:rPr>
+        <w:t>the entire</w:t>
+      </w:r>
+      <w:r>
+        <w:rPr>
+          <w:szCs w:val="22"/>
+        </w:rPr>
+        <w:t xml:space="preserve"> word by using scaled X-</w:t>
+      </w:r>
+      <w:r>
+        <w:rPr>
+          <w:szCs w:val="22"/>
+        </w:rPr>
+        <w:t>coordinates</w:t>
+      </w:r>
+      <w:r>
+        <w:rPr>
+          <w:szCs w:val="22"/>
+        </w:rPr>
+        <w:t xml:space="preserve"> of</w:t>
+      </w:r>
+      <w:r>
+        <w:rPr>
+          <w:szCs w:val="22"/>
+        </w:rPr>
+        <w:t xml:space="preserve"> each individual</w:t>
+      </w:r>
+      <w:r>
+        <w:rPr>
+          <w:szCs w:val="22"/>
+        </w:rPr>
+        <w:t xml:space="preserve"> character</w:t>
+      </w:r>
+      <w:r>
+        <w:rPr>
+          <w:szCs w:val="22"/>
+        </w:rPr>
+        <w:t xml:space="preserve">. If the remaining space is not enough, then it needs to begin a new line </w:t>
+      </w:r>
+      <w:r>
+        <w:rPr>
+          <w:szCs w:val="22"/>
+        </w:rPr>
+        <w:t>by</w:t>
+      </w:r>
+      <w:r>
+        <w:rPr>
+          <w:szCs w:val="22"/>
+        </w:rPr>
+        <w:t xml:space="preserve"> reset</w:t>
+      </w:r>
+      <w:r>
+        <w:rPr>
+          <w:szCs w:val="22"/>
+        </w:rPr>
+        <w:t>ting</w:t>
+      </w:r>
+      <w:r>
+        <w:rPr>
+          <w:szCs w:val="22"/>
+        </w:rPr>
+        <w:t xml:space="preserve"> X</w:t>
+      </w:r>
+      <w:r>
+        <w:rPr>
+          <w:szCs w:val="22"/>
+        </w:rPr>
+        <w:t xml:space="preserve"> to 0</w:t>
+      </w:r>
+      <w:r>
+        <w:rPr>
+          <w:szCs w:val="22"/>
+        </w:rPr>
+        <w:t xml:space="preserve"> and a shift</w:t>
+      </w:r>
+      <w:r>
+        <w:rPr>
+          <w:szCs w:val="22"/>
+        </w:rPr>
+        <w:t xml:space="preserve">ing </w:t>
+      </w:r>
+      <w:r>
+        <w:rPr>
+          <w:szCs w:val="22"/>
+        </w:rPr>
+        <w:t>Y</w:t>
+      </w:r>
+      <w:r>
+        <w:rPr>
+          <w:szCs w:val="22"/>
+        </w:rPr>
+        <w:t xml:space="preserve"> down</w:t>
+      </w:r>
+      <w:r>
+        <w:rPr>
+          <w:szCs w:val="22"/>
+        </w:rPr>
+        <w:t xml:space="preserve"> by 5 mm. This introduces explicit requirements for data that track current line width and the absolute position of the robot.</w:t>
+      </w:r>
+    </w:p>
+    <w:p>
+      <w:pPr>
+        <w:rPr>
+          <w:szCs w:val="22"/>
+        </w:rPr>
+      </w:pPr>
+      <w:r>
+        <w:rPr>
+          <w:szCs w:val="22"/>
+        </w:rPr>
+        <w:t xml:space="preserve">Another central issue is scaling the height of the text according to user specifications. The internal font definitions are all based on a height of 18 units, but the user can choose any height in the range from 4 to 10 mm. </w:t>
+      </w:r>
+      <w:r>
+        <w:rPr>
+          <w:szCs w:val="22"/>
+        </w:rPr>
+        <w:t>T</w:t>
+      </w:r>
+      <w:r>
+        <w:rPr>
+          <w:szCs w:val="22"/>
+        </w:rPr>
+        <w:t>hus, t</w:t>
+      </w:r>
+      <w:r>
+        <w:rPr>
+          <w:szCs w:val="22"/>
+        </w:rPr>
+        <w:t>he program must</w:t>
+      </w:r>
+      <w:r>
+        <w:rPr>
+          <w:szCs w:val="22"/>
+        </w:rPr>
+        <w:t xml:space="preserve"> </w:t>
+      </w:r>
+      <w:r>
+        <w:rPr>
+          <w:szCs w:val="22"/>
+        </w:rPr>
+        <w:t xml:space="preserve">calculate a scaling factor and apply it to all X and Y coordinates of the character strokes </w:t>
+      </w:r>
+      <w:r>
+        <w:rPr>
+          <w:szCs w:val="22"/>
+        </w:rPr>
+        <w:t>to</w:t>
+      </w:r>
+      <w:r>
+        <w:rPr>
+          <w:szCs w:val="22"/>
+        </w:rPr>
+        <w:t xml:space="preserve"> maintain the relative proportions of the characters and to ensure that spacing remains correct. </w:t>
+      </w:r>
+      <w:r>
+        <w:rPr>
+          <w:szCs w:val="22"/>
+        </w:rPr>
+        <w:t xml:space="preserve">If the </w:t>
+      </w:r>
+      <w:r>
+        <w:rPr>
+          <w:szCs w:val="22"/>
+        </w:rPr>
+        <w:t>scaling</w:t>
+      </w:r>
+      <w:r>
+        <w:rPr>
+          <w:szCs w:val="22"/>
+        </w:rPr>
+        <w:t xml:space="preserve"> is wrong it</w:t>
+      </w:r>
+      <w:r>
+        <w:rPr>
+          <w:szCs w:val="22"/>
+        </w:rPr>
+        <w:t xml:space="preserve"> can lead to distorted letters, overlapping strokes or</w:t>
+      </w:r>
+      <w:r>
+        <w:rPr>
+          <w:szCs w:val="22"/>
+        </w:rPr>
+        <w:t xml:space="preserve"> going over the</w:t>
+      </w:r>
+      <w:r>
+        <w:rPr>
+          <w:szCs w:val="22"/>
+        </w:rPr>
+        <w:t xml:space="preserve"> </w:t>
+      </w:r>
+      <w:r>
+        <w:rPr>
+          <w:szCs w:val="22"/>
+        </w:rPr>
+        <w:t>line</w:t>
+      </w:r>
+      <w:r>
+        <w:rPr>
+          <w:szCs w:val="22"/>
+        </w:rPr>
+        <w:t xml:space="preserve"> </w:t>
+      </w:r>
+      <w:r>
+        <w:rPr>
+          <w:szCs w:val="22"/>
+        </w:rPr>
+        <w:t>width</w:t>
+      </w:r>
+      <w:r>
+        <w:rPr>
+          <w:szCs w:val="22"/>
+        </w:rPr>
+        <w:t>.</w:t>
       </w:r>
     </w:p>
     <w:p>
@@ -111,7 +603,11 @@
           <w:tcPr>
             <w:tcW w:w="1842" w:type="dxa"/>
           </w:tcPr>
-          <w:p/>
+          <w:p>
+            <w:r>
+              <w:t>struct</w:t>
+            </w:r>
+          </w:p>
         </w:tc>
         <w:tc>
           <w:tcPr>
@@ -207,6 +703,7 @@
           <w:i/>
           <w:iCs/>
         </w:rPr>
+        <w:lastRenderedPageBreak/>
         <w:t>i</w:t>
       </w:r>
       <w:r>
@@ -216,8 +713,6 @@
         </w:rPr>
         <w:t xml:space="preserve">nt </w:t>
       </w:r>
-      <w:proofErr w:type="spellStart"/>
-      <w:proofErr w:type="gramStart"/>
       <w:r>
         <w:rPr>
           <w:i/>
@@ -239,7 +734,6 @@
         </w:rPr>
         <w:t>Conversion</w:t>
       </w:r>
-      <w:proofErr w:type="spellEnd"/>
       <w:r>
         <w:rPr>
           <w:i/>
@@ -252,9 +746,22 @@
           <w:i/>
           <w:iCs/>
         </w:rPr>
-        <w:t>int</w:t>
-      </w:r>
-      <w:proofErr w:type="gramEnd"/>
+        <w:t>int Input</w:t>
+      </w:r>
+      <w:r>
+        <w:rPr>
+          <w:i/>
+          <w:iCs/>
+        </w:rPr>
+        <w:t>Temp</w:t>
+      </w:r>
+      <w:r>
+        <w:rPr>
+          <w:i/>
+          <w:iCs/>
+        </w:rPr>
+        <w:t>,</w:t>
+      </w:r>
       <w:r>
         <w:rPr>
           <w:i/>
@@ -262,14 +769,12 @@
         </w:rPr>
         <w:t xml:space="preserve"> </w:t>
       </w:r>
-      <w:proofErr w:type="spellStart"/>
-      <w:proofErr w:type="gramStart"/>
-      <w:r>
-        <w:rPr>
-          <w:i/>
-          <w:iCs/>
-        </w:rPr>
-        <w:t>Input</w:t>
+      <w:r>
+        <w:rPr>
+          <w:i/>
+          <w:iCs/>
+        </w:rPr>
+        <w:t xml:space="preserve"> float* Output</w:t>
       </w:r>
       <w:r>
         <w:rPr>
@@ -278,14 +783,6 @@
         </w:rPr>
         <w:t>Temp</w:t>
       </w:r>
-      <w:proofErr w:type="spellEnd"/>
-      <w:r>
-        <w:rPr>
-          <w:i/>
-          <w:iCs/>
-        </w:rPr>
-        <w:t>,</w:t>
-      </w:r>
       <w:r>
         <w:rPr>
           <w:i/>
@@ -298,48 +795,8 @@
           <w:i/>
           <w:iCs/>
         </w:rPr>
-        <w:t xml:space="preserve"> float</w:t>
-      </w:r>
-      <w:proofErr w:type="gramEnd"/>
-      <w:r>
-        <w:rPr>
-          <w:i/>
-          <w:iCs/>
-        </w:rPr>
-        <w:t xml:space="preserve">* </w:t>
-      </w:r>
-      <w:proofErr w:type="spellStart"/>
-      <w:proofErr w:type="gramStart"/>
-      <w:r>
-        <w:rPr>
-          <w:i/>
-          <w:iCs/>
-        </w:rPr>
-        <w:t>Output</w:t>
-      </w:r>
-      <w:r>
-        <w:rPr>
-          <w:i/>
-          <w:iCs/>
-        </w:rPr>
-        <w:t>Temp</w:t>
-      </w:r>
-      <w:proofErr w:type="spellEnd"/>
-      <w:r>
-        <w:rPr>
-          <w:i/>
-          <w:iCs/>
-        </w:rPr>
-        <w:t xml:space="preserve"> </w:t>
-      </w:r>
-      <w:r>
-        <w:rPr>
-          <w:i/>
-          <w:iCs/>
-        </w:rPr>
         <w:t>)</w:t>
       </w:r>
-      <w:proofErr w:type="gramEnd"/>
     </w:p>
     <w:p>
       <w:pPr>
@@ -371,21 +828,12 @@
           <w:iCs/>
         </w:rPr>
       </w:pPr>
-      <w:proofErr w:type="spellStart"/>
-      <w:r>
-        <w:rPr>
-          <w:i/>
-          <w:iCs/>
-        </w:rPr>
-        <w:t>InputTemp</w:t>
-      </w:r>
-      <w:proofErr w:type="spellEnd"/>
-      <w:r>
-        <w:rPr>
-          <w:i/>
-          <w:iCs/>
-        </w:rPr>
-        <w:t xml:space="preserve"> </w:t>
+      <w:r>
+        <w:rPr>
+          <w:i/>
+          <w:iCs/>
+        </w:rPr>
+        <w:t xml:space="preserve">InputTemp </w:t>
       </w:r>
       <w:r>
         <w:rPr>
@@ -417,7 +865,6 @@
           <w:iCs/>
         </w:rPr>
       </w:pPr>
-      <w:proofErr w:type="spellStart"/>
       <w:r>
         <w:rPr>
           <w:i/>
@@ -437,15 +884,7 @@
           <w:i/>
           <w:iCs/>
         </w:rPr>
-        <w:t>putTemp</w:t>
-      </w:r>
-      <w:proofErr w:type="spellEnd"/>
-      <w:r>
-        <w:rPr>
-          <w:i/>
-          <w:iCs/>
-        </w:rPr>
-        <w:t xml:space="preserve"> </w:t>
+        <w:t xml:space="preserve">putTemp </w:t>
       </w:r>
       <w:r>
         <w:rPr>
@@ -666,23 +1105,7 @@
           <w:i/>
           <w:iCs/>
         </w:rPr>
-        <w:t xml:space="preserve">. Note that ‘Function’ includes </w:t>
-      </w:r>
-      <w:proofErr w:type="gramStart"/>
-      <w:r>
-        <w:rPr>
-          <w:i/>
-          <w:iCs/>
-        </w:rPr>
-        <w:t>main(</w:t>
-      </w:r>
-      <w:proofErr w:type="gramEnd"/>
-      <w:r>
-        <w:rPr>
-          <w:i/>
-          <w:iCs/>
-        </w:rPr>
-        <w:t>)</w:t>
+        <w:t>. Note that ‘Function’ includes main()</w:t>
       </w:r>
     </w:p>
     <w:p>
@@ -1338,7 +1761,6 @@
   <w:style w:type="character" w:default="1" w:styleId="DefaultParagraphFont">
     <w:name w:val="Default Paragraph Font"/>
     <w:uiPriority w:val="1"/>
-    <w:semiHidden/>
     <w:unhideWhenUsed/>
   </w:style>
   <w:style w:type="table" w:default="1" w:styleId="TableNormal">

</xml_diff>